<commit_message>
Updated based on feedback1
</commit_message>
<xml_diff>
--- a/Capstone/Project Report.docx
+++ b/Capstone/Project Report.docx
@@ -119,7 +119,64 @@
         <w:t>sed on its returns</w:t>
       </w:r>
       <w:r>
-        <w:t xml:space="preserve">, brief description and some other available factors. </w:t>
+        <w:t xml:space="preserve">, brief description and other </w:t>
+      </w:r>
+      <w:r>
+        <w:t>information about the firm</w:t>
+      </w:r>
+      <w:r>
+        <w:t xml:space="preserve">. </w:t>
+      </w:r>
+    </w:p>
+    <w:p>
+      <w:r>
+        <w:t xml:space="preserve">Let’s define what ‘correct sector’ means. There isn’t an objectively true sector assignment. </w:t>
+      </w:r>
+      <w:r>
+        <w:t xml:space="preserve">For the purpose of this exercise, we will assume sector classifications available in labeled data are correct. From business perspective, we assume sector classifications made by analysts/company are correct. </w:t>
+      </w:r>
+    </w:p>
+    <w:p>
+      <w:r>
+        <w:t>Currently, there isn’t a machine learning solution to this problem. Based on interviews with portfolio managers and analysts, we estimated that it would take a portfolio manager (PM) approximately 10 minutes to correctly identify the appropriate sector/industry of a firm</w:t>
+      </w:r>
+      <w:r>
+        <w:t xml:space="preserve">. </w:t>
+      </w:r>
+      <w:r>
+        <w:t>For a PM/analyst working in developing countries or with non-public firms, there are thousands of assignments to be made. Even assuming 100% accuracy, this is a time consuming process.</w:t>
+      </w:r>
+    </w:p>
+    <w:p>
+      <w:r>
+        <w:t>A good model is expected to save valuable time of PMs and analysts</w:t>
+      </w:r>
+      <w:r>
+        <w:t xml:space="preserve"> (by automating part of their work)</w:t>
+      </w:r>
+      <w:r>
+        <w:t xml:space="preserve">. </w:t>
+      </w:r>
+      <w:r>
+        <w:t>A good model is also expected to serve another purpose: it provides an insight into the business model of the firm even if the PM</w:t>
+      </w:r>
+      <w:r>
+        <w:t>/analyst</w:t>
+      </w:r>
+      <w:r>
+        <w:t xml:space="preserve"> eventually disagrees with sector chosen.</w:t>
+      </w:r>
+    </w:p>
+    <w:p>
+      <w:r>
+        <w:t xml:space="preserve">To build this model, we will require some data about the firm. Specifically, we will use data that is easily available to an analyst: </w:t>
+      </w:r>
+      <w:r>
+        <w:t xml:space="preserve">some financial metrics about the firm and the returns of the firm. From this data, we will build a multi-class classification model which will assign sector labels to each of the firms. The model will learn from a labeled training data (presumably from work already done). The final model </w:t>
+      </w:r>
+      <w:r>
+        <w:lastRenderedPageBreak/>
+        <w:t>should have the ability to predict the sector of a firm based on the data and should be robust enough to handle partially missing data.</w:t>
       </w:r>
     </w:p>
     <w:p>
@@ -138,7 +195,66 @@
     </w:p>
     <w:p>
       <w:r>
-        <w:t>We will use accuracy score</w:t>
+        <w:t>Requisite properties of evaluation metric:</w:t>
+      </w:r>
+    </w:p>
+    <w:p>
+      <w:pPr>
+        <w:pStyle w:val="ListParagraph"/>
+        <w:numPr>
+          <w:ilvl w:val="0"/>
+          <w:numId w:val="13"/>
+        </w:numPr>
+      </w:pPr>
+      <w:r>
+        <w:t>Must be simple to explain to laypersons: We need to convince PMs and analysts to use our model and it would be helpful if they can fully understand the benefit of our model</w:t>
+      </w:r>
+    </w:p>
+    <w:p>
+      <w:pPr>
+        <w:pStyle w:val="ListParagraph"/>
+        <w:numPr>
+          <w:ilvl w:val="0"/>
+          <w:numId w:val="13"/>
+        </w:numPr>
+      </w:pPr>
+      <w:r>
+        <w:t>Doesn’t distinguish between labels: i.e. doesn’t have a concept for False Positives/False Negatives (only right/wrong) or have a separate score based on label or a specific weight for a label.</w:t>
+      </w:r>
+    </w:p>
+    <w:p>
+      <w:pPr>
+        <w:pStyle w:val="ListParagraph"/>
+        <w:numPr>
+          <w:ilvl w:val="0"/>
+          <w:numId w:val="13"/>
+        </w:numPr>
+      </w:pPr>
+      <w:r>
+        <w:t>Doesn’</w:t>
+      </w:r>
+      <w:r>
+        <w:t>t penalize/rewards closeness of match: Based on discussion in the previous segment, the punishment for wrong label is the same, even if the wrong label is close to the correct label in any sense.</w:t>
+      </w:r>
+    </w:p>
+    <w:p>
+      <w:r>
+        <w:t>We choose a metric that satisfies all these requirements t</w:t>
+      </w:r>
+      <w:r>
+        <w:t>o evaluate the goodness of our model</w:t>
+      </w:r>
+      <w:r>
+        <w:t>:</w:t>
+      </w:r>
+      <w:r>
+        <w:t xml:space="preserve"> </w:t>
+      </w:r>
+      <w:r>
+        <w:t>A</w:t>
+      </w:r>
+      <w:r>
+        <w:t>ccuracy score</w:t>
       </w:r>
       <w:r>
         <w:rPr>
@@ -147,7 +263,25 @@
         <w:footnoteReference w:id="1"/>
       </w:r>
       <w:r>
-        <w:t xml:space="preserve"> to evaluate the goodness of our model. This score reflects the proportion of accurate labeled firms (to the total number of available firms). </w:t>
+        <w:t>. This score reflects the propor</w:t>
+      </w:r>
+      <w:r>
+        <w:t>tion of accurate</w:t>
+      </w:r>
+      <w:r>
+        <w:t>ly</w:t>
+      </w:r>
+      <w:r>
+        <w:t xml:space="preserve"> labeled firms </w:t>
+      </w:r>
+      <w:r>
+        <w:t>to the total number of available firms</w:t>
+      </w:r>
+      <w:r>
+        <w:t xml:space="preserve"> (with labels)</w:t>
+      </w:r>
+      <w:r>
+        <w:t xml:space="preserve">. </w:t>
       </w:r>
     </w:p>
     <w:p>
@@ -166,7 +300,16 @@
     </w:p>
     <w:p>
       <w:r>
-        <w:t>Currently, there isn’t a machine learning solution to this problem. Based on interviews with portfolio managers and analysts, we estimated that it would take a portfolio manager (PM) approximately 10 minutes to correctly identify the appropriate sector/industry of a firm. In contrast, it would take around 2 minutes to determine whether the industry/sector allocation is correct or not. This gives us an approximation of current manual model which is presumed to be 100% accurate (since there is no objectively true assignment).</w:t>
+        <w:t xml:space="preserve">As discussed, there isn’t a machine learning benchmark for this problem. Let’s benchmark against the present situation. Currently it takes around 10 minutes per classification. </w:t>
+      </w:r>
+      <w:r>
+        <w:t xml:space="preserve">In contrast, </w:t>
+      </w:r>
+      <w:r>
+        <w:t xml:space="preserve">based on interviews, </w:t>
+      </w:r>
+      <w:r>
+        <w:t>it would take around 2 minutes to determine whether the industry/sector allocation is correct or not. This gives us an approximation of current manual model which is presumed to be 100% accurate (since there is no objectively true assignment).</w:t>
       </w:r>
     </w:p>
     <w:p>
@@ -176,101 +319,78 @@
     </w:p>
     <w:p>
       <w:r>
-        <w:t xml:space="preserve">Now, consider a new model which assigns a sector/industry correctly (as judged by a PM) 50% of the times. To review this, we expect the PM to spend around 200 minutes (2 minutes per firm) and without </w:t>
+        <w:t xml:space="preserve">Now, consider a new model which assigns a sector/industry correctly (as judged by a PM) 50% of the times. To review this, we expect the PM to spend around 200 minutes (2 minutes per firm) and without further effort, have 50 correctly identified firms (a process that otherwise would have taken around 500 minutes). </w:t>
+      </w:r>
+    </w:p>
+    <w:p>
+      <w:pPr>
+        <w:rPr>
+          <w:b/>
+        </w:rPr>
+      </w:pPr>
+      <w:r>
+        <w:rPr>
+          <w:b/>
+        </w:rPr>
+        <w:t>Based on this</w:t>
+      </w:r>
+      <w:r>
+        <w:rPr>
+          <w:b/>
+        </w:rPr>
+        <w:t xml:space="preserve">, a model that is accurate 20% of times would breakeven in terms of marginal time spent in review. </w:t>
+      </w:r>
+      <w:r>
+        <w:rPr>
+          <w:b/>
+        </w:rPr>
+        <w:t>A higher accuracy would be an improvement over current methodology.</w:t>
+      </w:r>
+    </w:p>
+    <w:p>
+      <w:pPr>
+        <w:pStyle w:val="Heading3"/>
+        <w:rPr>
+          <w:shd w:val="clear" w:color="auto" w:fill="FFFFFF"/>
+        </w:rPr>
+      </w:pPr>
+      <w:r>
+        <w:rPr>
+          <w:shd w:val="clear" w:color="auto" w:fill="FFFFFF"/>
+        </w:rPr>
+        <w:t>Design and Analysis</w:t>
+      </w:r>
+    </w:p>
+    <w:p>
+      <w:pPr>
+        <w:pStyle w:val="Heading4"/>
+        <w:rPr>
+          <w:shd w:val="clear" w:color="auto" w:fill="FFFFFF"/>
+        </w:rPr>
+      </w:pPr>
+      <w:r>
+        <w:rPr>
+          <w:shd w:val="clear" w:color="auto" w:fill="FFFFFF"/>
+        </w:rPr>
+        <w:t>Obtaining Data</w:t>
+      </w:r>
+    </w:p>
+    <w:p>
+      <w:r>
+        <w:t>We first identified the list of tickers of all firms listed on NYSE. We downloaded this list from NASDAQ website</w:t>
+      </w:r>
+      <w:r>
+        <w:rPr>
+          <w:rStyle w:val="FootnoteReference"/>
+        </w:rPr>
+        <w:footnoteReference w:id="2"/>
+      </w:r>
+      <w:r>
+        <w:t xml:space="preserve">. This was a universe of 3,170 firms/tickers. From our universe, we removed all firms which </w:t>
       </w:r>
       <w:r>
         <w:lastRenderedPageBreak/>
-        <w:t xml:space="preserve">further effort, have 50 correctly identified firms (a process that otherwise would have taken around 500 minutes). </w:t>
-      </w:r>
-    </w:p>
-    <w:p>
-      <w:pPr>
-        <w:rPr>
-          <w:b/>
-        </w:rPr>
-      </w:pPr>
-      <w:r>
-        <w:rPr>
-          <w:b/>
-        </w:rPr>
-        <w:t>Based on this</w:t>
-      </w:r>
-      <w:r>
-        <w:rPr>
-          <w:b/>
-        </w:rPr>
-        <w:t xml:space="preserve">, a model that is accurate 20% of times would breakeven in terms of marginal time spent in review. </w:t>
-      </w:r>
-      <w:r>
-        <w:rPr>
-          <w:b/>
-        </w:rPr>
-        <w:t>A higher accuracy would be an improvement over current methodology.</w:t>
-      </w:r>
-    </w:p>
-    <w:p>
-      <w:r>
-        <w:t>There may be additional benefits to even an “incorrect” assignment as, depending on the assignment, it may provide the analyst important insights into the firm.</w:t>
-      </w:r>
-    </w:p>
-    <w:p>
-      <w:pPr>
-        <w:pStyle w:val="Heading3"/>
-        <w:rPr>
-          <w:shd w:val="clear" w:color="auto" w:fill="FFFFFF"/>
-        </w:rPr>
-      </w:pPr>
-      <w:r>
-        <w:rPr>
-          <w:shd w:val="clear" w:color="auto" w:fill="FFFFFF"/>
-        </w:rPr>
-        <w:t>P</w:t>
-      </w:r>
-      <w:r>
-        <w:rPr>
-          <w:shd w:val="clear" w:color="auto" w:fill="FFFFFF"/>
-        </w:rPr>
-        <w:t xml:space="preserve">roject </w:t>
-      </w:r>
-      <w:r>
-        <w:rPr>
-          <w:shd w:val="clear" w:color="auto" w:fill="FFFFFF"/>
-        </w:rPr>
-        <w:t>D</w:t>
-      </w:r>
-      <w:r>
-        <w:rPr>
-          <w:shd w:val="clear" w:color="auto" w:fill="FFFFFF"/>
-        </w:rPr>
-        <w:t>esign</w:t>
-      </w:r>
-    </w:p>
-    <w:p>
-      <w:pPr>
-        <w:pStyle w:val="Heading4"/>
-        <w:rPr>
-          <w:shd w:val="clear" w:color="auto" w:fill="FFFFFF"/>
-        </w:rPr>
-      </w:pPr>
-      <w:r>
-        <w:rPr>
-          <w:shd w:val="clear" w:color="auto" w:fill="FFFFFF"/>
-        </w:rPr>
-        <w:t>Obtaining Data</w:t>
-      </w:r>
-    </w:p>
-    <w:p>
-      <w:r>
-        <w:t>We first identified the list of tickers of all firms listed on NYSE. We downloaded this list from NASDAQ website</w:t>
-      </w:r>
-      <w:r>
-        <w:rPr>
-          <w:rStyle w:val="FootnoteReference"/>
-        </w:rPr>
-        <w:footnoteReference w:id="2"/>
-      </w:r>
-      <w:r>
-        <w:t>. This was a universe of 3,170 firms/tickers. From our universe, we removed all firms which didn’t have a sector identified. This reduced our universe to 2,197 firms. We further removed all firms which had a caret (^) or a dot (.) in their tickers. Tickers with caret represent non-tradable indices while those with dots represent classes of shares.</w:t>
+        <w:t>didn’t have a sector identified. This reduced our universe to 2,197 firms. We further removed all firms which had a caret (^) or a dot (.) in their tickers. Tickers with caret represent non-tradable indices while those with dots represent classes of shares.</w:t>
       </w:r>
     </w:p>
     <w:p>
@@ -421,11 +541,9 @@
       <w:r>
         <w:t>From the initial list, we ignored all companies for which no data was available on Morningstar website.</w:t>
       </w:r>
-    </w:p>
-    <w:p>
-      <w:pPr>
-        <w:ind w:left="720"/>
-      </w:pPr>
+      <w:r>
+        <w:t xml:space="preserve"> </w:t>
+      </w:r>
       <w:r>
         <w:t>This left us with a list of 2,065</w:t>
       </w:r>
@@ -459,7 +577,10 @@
         <w:footnoteReference w:id="6"/>
       </w:r>
       <w:r>
-        <w:t>. We converted the price data into daily returns to use in our calculations.</w:t>
+        <w:t xml:space="preserve">. We converted the price data into daily </w:t>
+      </w:r>
+      <w:r>
+        <w:t>returns.</w:t>
       </w:r>
     </w:p>
     <w:p>
@@ -473,13 +594,27 @@
         <w:rPr>
           <w:shd w:val="clear" w:color="auto" w:fill="FFFFFF"/>
         </w:rPr>
-        <w:lastRenderedPageBreak/>
-        <w:t>Cleaning data</w:t>
-      </w:r>
-    </w:p>
-    <w:p>
-      <w:r>
-        <w:t>Let’s see what the raw data looks like:</w:t>
+        <w:t>Data Exploration</w:t>
+      </w:r>
+      <w:r>
+        <w:rPr>
+          <w:shd w:val="clear" w:color="auto" w:fill="FFFFFF"/>
+        </w:rPr>
+        <w:t xml:space="preserve"> </w:t>
+      </w:r>
+    </w:p>
+    <w:p>
+      <w:r>
+        <w:t xml:space="preserve">Let’s see what the raw </w:t>
+      </w:r>
+      <w:r>
+        <w:t xml:space="preserve">fundamental data looks like. We </w:t>
+      </w:r>
+      <w:r>
+        <w:t>look at 3 out of total 2,065 firms.</w:t>
+      </w:r>
+      <w:r>
+        <w:t xml:space="preserve"> </w:t>
       </w:r>
     </w:p>
     <w:p>
@@ -489,8 +624,8 @@
         </w:rPr>
         <w:drawing>
           <wp:inline distT="0" distB="0" distL="0" distR="0" wp14:anchorId="7B98639F" wp14:editId="56EEFF7F">
-            <wp:extent cx="4933950" cy="3228975"/>
-            <wp:effectExtent l="0" t="0" r="0" b="9525"/>
+            <wp:extent cx="3864634" cy="2529172"/>
+            <wp:effectExtent l="0" t="0" r="2540" b="5080"/>
             <wp:docPr id="4" name="Picture 4"/>
             <wp:cNvGraphicFramePr>
               <a:graphicFrameLocks xmlns:a="http://schemas.openxmlformats.org/drawingml/2006/main" noChangeAspect="1"/>
@@ -511,7 +646,7 @@
                   <pic:spPr>
                     <a:xfrm>
                       <a:off x="0" y="0"/>
-                      <a:ext cx="4933950" cy="3228975"/>
+                      <a:ext cx="3867863" cy="2531285"/>
                     </a:xfrm>
                     <a:prstGeom prst="rect">
                       <a:avLst/>
@@ -526,6 +661,7 @@
     </w:p>
     <w:p>
       <w:r>
+        <w:lastRenderedPageBreak/>
         <w:t xml:space="preserve">The raw fundamental data had unusable format for some of the data which </w:t>
       </w:r>
       <w:r>
@@ -586,13 +722,25 @@
         <w:rPr>
           <w:shd w:val="clear" w:color="auto" w:fill="FFFFFF"/>
         </w:rPr>
+        <w:t>Techniques</w:t>
+      </w:r>
+      <w:r>
+        <w:rPr>
+          <w:shd w:val="clear" w:color="auto" w:fill="FFFFFF"/>
+        </w:rPr>
+        <w:t xml:space="preserve">: </w:t>
+      </w:r>
+      <w:r>
+        <w:rPr>
+          <w:shd w:val="clear" w:color="auto" w:fill="FFFFFF"/>
+        </w:rPr>
         <w:t>Creating Features</w:t>
       </w:r>
       <w:r>
         <w:rPr>
           <w:shd w:val="clear" w:color="auto" w:fill="FFFFFF"/>
         </w:rPr>
-        <w:t xml:space="preserve"> from Fundamental data</w:t>
+        <w:t xml:space="preserve"> from data</w:t>
       </w:r>
     </w:p>
     <w:p>
@@ -715,135 +863,150 @@
         <w:t>we</w:t>
       </w:r>
       <w:r>
-        <w:t xml:space="preserve"> used correlation of returns to sector returns as a feature. It is intuitive that a firm’s </w:t>
-      </w:r>
-      <w:r>
+        <w:t xml:space="preserve"> used correlation of returns to sector returns as a feature. It is intuitive that a firm’s return would have higher correlation to returns of its own sector. However, we face the challenge of figuring out ‘sector returns’. </w:t>
+      </w:r>
+      <w:r>
+        <w:t>We could consider all firms in a sector to calculate sector returns but this would cause us to mix training and testing data. Hence, this is done after we split the data as discussed in the next section.</w:t>
+      </w:r>
+    </w:p>
+    <w:p>
+      <w:pPr>
+        <w:pStyle w:val="Heading4"/>
+        <w:rPr>
+          <w:shd w:val="clear" w:color="auto" w:fill="FFFFFF"/>
+        </w:rPr>
+      </w:pPr>
+      <w:r>
+        <w:rPr>
+          <w:shd w:val="clear" w:color="auto" w:fill="FFFFFF"/>
+        </w:rPr>
+        <w:t>Techniques</w:t>
+      </w:r>
+      <w:r>
+        <w:rPr>
+          <w:shd w:val="clear" w:color="auto" w:fill="FFFFFF"/>
+        </w:rPr>
+        <w:t xml:space="preserve">: </w:t>
+      </w:r>
+      <w:r>
+        <w:rPr>
+          <w:shd w:val="clear" w:color="auto" w:fill="FFFFFF"/>
+        </w:rPr>
+        <w:t>Creating</w:t>
+      </w:r>
+      <w:r>
+        <w:rPr>
+          <w:shd w:val="clear" w:color="auto" w:fill="FFFFFF"/>
+        </w:rPr>
+        <w:t xml:space="preserve"> </w:t>
+      </w:r>
+      <w:r>
+        <w:rPr>
+          <w:shd w:val="clear" w:color="auto" w:fill="FFFFFF"/>
+        </w:rPr>
+        <w:t>T</w:t>
+      </w:r>
+      <w:r>
+        <w:rPr>
+          <w:shd w:val="clear" w:color="auto" w:fill="FFFFFF"/>
+        </w:rPr>
+        <w:t xml:space="preserve">raining and </w:t>
+      </w:r>
+      <w:r>
+        <w:rPr>
+          <w:shd w:val="clear" w:color="auto" w:fill="FFFFFF"/>
+        </w:rPr>
+        <w:t>T</w:t>
+      </w:r>
+      <w:r>
+        <w:rPr>
+          <w:shd w:val="clear" w:color="auto" w:fill="FFFFFF"/>
+        </w:rPr>
+        <w:t xml:space="preserve">est </w:t>
+      </w:r>
+      <w:r>
+        <w:rPr>
+          <w:shd w:val="clear" w:color="auto" w:fill="FFFFFF"/>
+        </w:rPr>
+        <w:t>returns (and correlations)</w:t>
+      </w:r>
+    </w:p>
+    <w:p>
+      <w:r>
+        <w:t>We</w:t>
+      </w:r>
+      <w:r>
+        <w:t xml:space="preserve"> split the full set of tickers into training and test data (75-25 split). </w:t>
+      </w:r>
+      <w:r>
+        <w:t xml:space="preserve">There was a miniscule chance that our complete universe of sectors may not be available in training data but this was not observed. For each firm in training data, </w:t>
+      </w:r>
+      <w:r>
+        <w:t>we</w:t>
+      </w:r>
+      <w:r>
+        <w:t xml:space="preserve"> calculated the correlation to all the sectors using firms in training data only. Specifically, the sector returns were calculated as simple arithmetic mean of returns of all constituent firms. To calculate correlation to its own sector, </w:t>
+      </w:r>
+      <w:r>
+        <w:t>we</w:t>
+      </w:r>
+      <w:r>
+        <w:t xml:space="preserve"> removed the firm from the calculation (to eliminate bias). </w:t>
+      </w:r>
+    </w:p>
+    <w:p>
+      <w:r>
+        <w:t xml:space="preserve">Training data sector returns are defined as mean of returns of all firms in that sector in training data. For test data, </w:t>
+      </w:r>
+      <w:r>
+        <w:t xml:space="preserve">11 </w:t>
+      </w:r>
+      <w:r>
+        <w:t>correlation</w:t>
+      </w:r>
+      <w:r>
+        <w:t>s</w:t>
+      </w:r>
+      <w:r>
+        <w:t>, one for each sector,</w:t>
+      </w:r>
+      <w:r>
+        <w:t xml:space="preserve"> to </w:t>
+      </w:r>
+      <w:r>
+        <w:t>training data sector returns were</w:t>
+      </w:r>
+      <w:r>
+        <w:t xml:space="preserve"> also calculated and added as features.</w:t>
+      </w:r>
+      <w:r>
+        <w:t xml:space="preserve"> </w:t>
+      </w:r>
+    </w:p>
+    <w:p>
+      <w:r>
+        <w:t>This analysis assumes that we have labeled training data available but test data is unlabeled. Hence, using correlation of test data returns to training data returns does not introduce bias in our model.</w:t>
+      </w:r>
+    </w:p>
+    <w:p>
+      <w:pPr>
+        <w:pStyle w:val="Heading4"/>
+        <w:rPr>
+          <w:shd w:val="clear" w:color="auto" w:fill="FFFFFF"/>
+        </w:rPr>
+      </w:pPr>
+      <w:r>
+        <w:rPr>
+          <w:shd w:val="clear" w:color="auto" w:fill="FFFFFF"/>
+        </w:rPr>
         <w:lastRenderedPageBreak/>
-        <w:t xml:space="preserve">return would have higher correlation to returns of its own sector. However, we face the challenge of figuring out ‘sector returns’. </w:t>
-      </w:r>
-      <w:r>
-        <w:t>We could consider all firms in a sector to calculate sector returns but this would cause us to mix training and testing data. Hence, this is done after we split the data as discussed in the next section.</w:t>
-      </w:r>
-    </w:p>
-    <w:p>
-      <w:pPr>
-        <w:pStyle w:val="Heading4"/>
-        <w:rPr>
-          <w:shd w:val="clear" w:color="auto" w:fill="FFFFFF"/>
-        </w:rPr>
-      </w:pPr>
-      <w:r>
-        <w:rPr>
-          <w:shd w:val="clear" w:color="auto" w:fill="FFFFFF"/>
-        </w:rPr>
-        <w:t>Creating</w:t>
-      </w:r>
-      <w:r>
-        <w:rPr>
-          <w:shd w:val="clear" w:color="auto" w:fill="FFFFFF"/>
-        </w:rPr>
-        <w:t xml:space="preserve"> </w:t>
-      </w:r>
-      <w:r>
-        <w:rPr>
-          <w:shd w:val="clear" w:color="auto" w:fill="FFFFFF"/>
-        </w:rPr>
-        <w:t>T</w:t>
-      </w:r>
-      <w:r>
-        <w:rPr>
-          <w:shd w:val="clear" w:color="auto" w:fill="FFFFFF"/>
-        </w:rPr>
-        <w:t xml:space="preserve">raining and </w:t>
-      </w:r>
-      <w:r>
-        <w:rPr>
-          <w:shd w:val="clear" w:color="auto" w:fill="FFFFFF"/>
-        </w:rPr>
-        <w:t>T</w:t>
-      </w:r>
-      <w:r>
-        <w:rPr>
-          <w:shd w:val="clear" w:color="auto" w:fill="FFFFFF"/>
-        </w:rPr>
-        <w:t xml:space="preserve">est </w:t>
-      </w:r>
-      <w:r>
-        <w:rPr>
-          <w:shd w:val="clear" w:color="auto" w:fill="FFFFFF"/>
-        </w:rPr>
-        <w:t>returns (and correlations)</w:t>
-      </w:r>
-    </w:p>
-    <w:p>
-      <w:r>
-        <w:t>We</w:t>
-      </w:r>
-      <w:r>
-        <w:t xml:space="preserve"> split the full set of tickers into training and test data (75-25 split). </w:t>
-      </w:r>
-      <w:r>
-        <w:t xml:space="preserve">There was a miniscule chance that our complete universe of sectors may not be available in training data but this was not observed. For each firm in training data, </w:t>
-      </w:r>
-      <w:r>
-        <w:t>we</w:t>
-      </w:r>
-      <w:r>
-        <w:t xml:space="preserve"> calculated the correlation to all the sectors using firms in training data only. Specifically, the sector returns were calculated as simple arithmetic mean of returns of all constituent firms. To calculate correlation to its own sector, </w:t>
-      </w:r>
-      <w:r>
-        <w:t>we</w:t>
-      </w:r>
-      <w:r>
-        <w:t xml:space="preserve"> removed the firm from the calculation (to eliminate bias). </w:t>
-      </w:r>
-    </w:p>
-    <w:p>
-      <w:r>
-        <w:t xml:space="preserve">Training data sector returns are defined as mean of returns of all firms in that sector in training data. For test data, </w:t>
-      </w:r>
-      <w:r>
-        <w:t xml:space="preserve">11 </w:t>
-      </w:r>
-      <w:r>
-        <w:t>correlation</w:t>
-      </w:r>
-      <w:r>
-        <w:t>s</w:t>
-      </w:r>
-      <w:r>
-        <w:t>, one for each sector,</w:t>
-      </w:r>
-      <w:r>
-        <w:t xml:space="preserve"> to </w:t>
-      </w:r>
-      <w:r>
-        <w:t>training data sector returns were</w:t>
-      </w:r>
-      <w:r>
-        <w:t xml:space="preserve"> also calculated and added as features.</w:t>
-      </w:r>
-      <w:r>
-        <w:t xml:space="preserve"> </w:t>
-      </w:r>
-    </w:p>
-    <w:p>
-      <w:r>
-        <w:t>This analysis assumes that we have labeled training data available but test data is unlabeled. Hence, using correlation of test data returns to training data returns does not introduce bias in our model.</w:t>
-      </w:r>
-    </w:p>
-    <w:p>
-      <w:pPr>
-        <w:pStyle w:val="Heading4"/>
-        <w:rPr>
-          <w:shd w:val="clear" w:color="auto" w:fill="FFFFFF"/>
-        </w:rPr>
-      </w:pPr>
-      <w:r>
-        <w:rPr>
-          <w:shd w:val="clear" w:color="auto" w:fill="FFFFFF"/>
-        </w:rPr>
-        <w:t>Data Visualization</w:t>
+        <w:t>Exploratory</w:t>
+      </w:r>
+      <w:r>
+        <w:rPr>
+          <w:shd w:val="clear" w:color="auto" w:fill="FFFFFF"/>
+        </w:rPr>
+        <w:t xml:space="preserve"> Visualization</w:t>
       </w:r>
       <w:r>
         <w:rPr>
@@ -888,7 +1051,6 @@
     </w:p>
     <w:p>
       <w:r>
-        <w:lastRenderedPageBreak/>
         <w:t>This data visualization is encouraging: On an average we do see that correlations of returns of a firm to its own sector are higher than its correlations to returns of other sectors.</w:t>
       </w:r>
     </w:p>
@@ -1014,6 +1176,7 @@
         <w:rPr>
           <w:noProof/>
         </w:rPr>
+        <w:lastRenderedPageBreak/>
         <w:drawing>
           <wp:inline distT="0" distB="0" distL="0" distR="0">
             <wp:extent cx="3813175" cy="1906270"/>
@@ -1149,45 +1312,95 @@
         <w:rPr>
           <w:shd w:val="clear" w:color="auto" w:fill="FFFFFF"/>
         </w:rPr>
+        <w:t>Techniques</w:t>
+      </w:r>
+      <w:r>
+        <w:rPr>
+          <w:shd w:val="clear" w:color="auto" w:fill="FFFFFF"/>
+        </w:rPr>
+        <w:t xml:space="preserve">: </w:t>
+      </w:r>
+      <w:r>
+        <w:rPr>
+          <w:shd w:val="clear" w:color="auto" w:fill="FFFFFF"/>
+        </w:rPr>
+        <w:t>Create keyword counts</w:t>
+      </w:r>
+    </w:p>
+    <w:p>
+      <w:r>
+        <w:t>At this stage, we face a couple of options: we could manually decide some of the key words and then look for their occurrence in the Summary or we could simply pick most commonly used words across summaries.</w:t>
+      </w:r>
+      <w:r>
+        <w:t xml:space="preserve"> To ensure robustness and validity of model in similar domains, we chose to pick top 30 most frequent words across all summaries in training data. It is likely that we could have generated much better discriminatory power in our model by using some domain knowledge here but that would have reduced the cross-applications of this model.</w:t>
+      </w:r>
+    </w:p>
+    <w:p>
+      <w:pPr>
+        <w:pStyle w:val="Heading3"/>
+        <w:rPr>
+          <w:shd w:val="clear" w:color="auto" w:fill="FFFFFF"/>
+        </w:rPr>
+      </w:pPr>
+      <w:r>
+        <w:rPr>
+          <w:shd w:val="clear" w:color="auto" w:fill="FFFFFF"/>
+        </w:rPr>
+        <w:t>Methodology</w:t>
+      </w:r>
+    </w:p>
+    <w:p>
+      <w:pPr>
+        <w:pStyle w:val="Heading4"/>
+        <w:rPr>
+          <w:shd w:val="clear" w:color="auto" w:fill="FFFFFF"/>
+        </w:rPr>
+      </w:pPr>
+      <w:r>
+        <w:rPr>
+          <w:shd w:val="clear" w:color="auto" w:fill="FFFFFF"/>
+        </w:rPr>
+        <w:t xml:space="preserve">Data </w:t>
+      </w:r>
+      <w:r>
+        <w:rPr>
+          <w:shd w:val="clear" w:color="auto" w:fill="FFFFFF"/>
+        </w:rPr>
+        <w:t>Preprocessing</w:t>
+      </w:r>
+      <w:r>
+        <w:rPr>
+          <w:shd w:val="clear" w:color="auto" w:fill="FFFFFF"/>
+        </w:rPr>
+        <w:t>:</w:t>
+      </w:r>
+      <w:r>
+        <w:rPr>
+          <w:shd w:val="clear" w:color="auto" w:fill="FFFFFF"/>
+        </w:rPr>
+        <w:t xml:space="preserve"> </w:t>
+      </w:r>
+      <w:r>
+        <w:rPr>
+          <w:shd w:val="clear" w:color="auto" w:fill="FFFFFF"/>
+        </w:rPr>
+        <w:t>Filling in the gaps</w:t>
+      </w:r>
+    </w:p>
+    <w:p>
+      <w:r>
+        <w:t xml:space="preserve">At this stage, we have clean, usable training and test data with appropriate features. </w:t>
+      </w:r>
+      <w:r>
+        <w:t>Let’s take a quick look at how our data looks like now:</w:t>
+      </w:r>
+    </w:p>
+    <w:p>
+      <w:r>
+        <w:rPr>
+          <w:noProof/>
+        </w:rPr>
         <w:lastRenderedPageBreak/>
-        <w:t>Create keyword counts</w:t>
-      </w:r>
-    </w:p>
-    <w:p>
-      <w:r>
-        <w:t>At this stage, we face a couple of options: we could manually decide some of the key words and then look for their occurrence in the Summary or we could simply pick most commonly used words across summaries.</w:t>
-      </w:r>
-      <w:r>
-        <w:t xml:space="preserve"> To ensure robustness and validity of model in similar domains, we chose to pick top 30 most frequent words across all summaries in training data. It is likely that we could have generated much better discriminatory power in our model by using some domain knowledge here but that would have reduced the cross-applications of this model.</w:t>
-      </w:r>
-    </w:p>
-    <w:p>
-      <w:pPr>
-        <w:pStyle w:val="Heading4"/>
-        <w:rPr>
-          <w:shd w:val="clear" w:color="auto" w:fill="FFFFFF"/>
-        </w:rPr>
-      </w:pPr>
-      <w:r>
-        <w:rPr>
-          <w:shd w:val="clear" w:color="auto" w:fill="FFFFFF"/>
-        </w:rPr>
-        <w:t>Preprocessing clean data</w:t>
-      </w:r>
-    </w:p>
-    <w:p>
-      <w:r>
-        <w:t xml:space="preserve">At this stage, we have clean, usable training and test data with appropriate features. </w:t>
-      </w:r>
-      <w:r>
-        <w:t>Let’s take a quick look at how our data looks like now:</w:t>
-      </w:r>
-    </w:p>
-    <w:p>
-      <w:r>
-        <w:rPr>
-          <w:noProof/>
-        </w:rPr>
         <w:drawing>
           <wp:inline distT="0" distB="0" distL="0" distR="0" wp14:anchorId="449B90F1" wp14:editId="1F144C43">
             <wp:extent cx="4951562" cy="2957645"/>
@@ -1291,7 +1504,19 @@
           <w:color w:val="4F81BD" w:themeColor="accent1"/>
           <w:shd w:val="clear" w:color="auto" w:fill="FFFFFF"/>
         </w:rPr>
-        <w:t>Training Models</w:t>
+        <w:t>Algorithms</w:t>
+      </w:r>
+      <w:r>
+        <w:rPr>
+          <w:rFonts w:asciiTheme="majorHAnsi" w:eastAsiaTheme="majorEastAsia" w:hAnsiTheme="majorHAnsi" w:cstheme="majorBidi"/>
+          <w:b/>
+          <w:bCs/>
+          <w:i/>
+          <w:iCs/>
+          <w:color w:val="4F81BD" w:themeColor="accent1"/>
+          <w:shd w:val="clear" w:color="auto" w:fill="FFFFFF"/>
+        </w:rPr>
+        <w:t xml:space="preserve"> and Implementation</w:t>
       </w:r>
     </w:p>
     <w:p>
@@ -1315,7 +1540,6 @@
         <w:spacing w:after="240"/>
       </w:pPr>
       <w:r>
-        <w:lastRenderedPageBreak/>
         <w:t>Decision Trees</w:t>
       </w:r>
       <w:r>
@@ -1385,7 +1609,11 @@
       </w:r>
       <w:proofErr w:type="spellEnd"/>
       <w:r>
-        <w:t xml:space="preserve"> probability of each possible classification based on the simplifying assumption that each feature is pairwise independent of all others. The model then selects the classification with highest probability as the prediction. This model retains the advantage of being easy to explain. Most finance professionals are reasonably familiar with concept of Bayesian probability and concept of independent variables. </w:t>
+        <w:t xml:space="preserve"> probability of each possible classification based on the simplifying assumption that each feature is pairwise independent of all others. The model then selects the classification with highest probability as the prediction. This model retains the advantage of being easy to explain. Most finance </w:t>
+      </w:r>
+      <w:r>
+        <w:lastRenderedPageBreak/>
+        <w:t xml:space="preserve">professionals are reasonably familiar with concept of Bayesian probability and concept of independent variables. </w:t>
       </w:r>
       <w:r>
         <w:t xml:space="preserve">Gaussian Naïve Bayes assumes that our features have a Gaussian distribution. This is not really a very good assumption as most of our features are dummies or word counts). </w:t>
@@ -1504,6 +1732,22 @@
         <w:spacing w:after="240"/>
       </w:pPr>
       <w:r>
+        <w:t xml:space="preserve">For each of these algorithms, we used out-of-the-box classifiers available in the </w:t>
+      </w:r>
+      <w:proofErr w:type="spellStart"/>
+      <w:r>
+        <w:t>scikit</w:t>
+      </w:r>
+      <w:proofErr w:type="spellEnd"/>
+      <w:r>
+        <w:t xml:space="preserve">-learn package using default parameters. </w:t>
+      </w:r>
+    </w:p>
+    <w:p>
+      <w:pPr>
+        <w:spacing w:after="240"/>
+      </w:pPr>
+      <w:r>
         <w:t>Due to the</w:t>
       </w:r>
       <w:r>
@@ -1589,47 +1833,47 @@
     </w:p>
     <w:p>
       <w:r>
+        <w:t>To accommodate this domain knowledge, w</w:t>
+      </w:r>
+      <w:r>
+        <w:t xml:space="preserve">e ran the SVM model by replacing the actual correlations with rank of correlations (among sectors). </w:t>
+      </w:r>
+      <w:proofErr w:type="gramStart"/>
+      <w:r>
+        <w:t>i.e</w:t>
+      </w:r>
+      <w:proofErr w:type="gramEnd"/>
+      <w:r>
+        <w:t xml:space="preserve">. we removed the 11 features related to correlation of returns with sector and instead added 11 features, denoting the rank of the correlation (the sector with highest correlation got rank 1). </w:t>
+      </w:r>
+      <w:r>
+        <w:t>With this data, our accuracy score actually went down to 0.</w:t>
+      </w:r>
+      <w:r>
+        <w:t>5</w:t>
+      </w:r>
+      <w:r>
+        <w:t>2</w:t>
+      </w:r>
+      <w:r>
+        <w:t xml:space="preserve">. This is slightly unexpected until we realize that by </w:t>
+      </w:r>
+      <w:r>
+        <w:t>replacing correlations with ranks</w:t>
+      </w:r>
+      <w:r>
+        <w:t xml:space="preserve">, we </w:t>
+      </w:r>
+      <w:r>
+        <w:t>may be</w:t>
+      </w:r>
+      <w:r>
+        <w:t xml:space="preserve"> reducing information in our model: the actual value of the correlation.</w:t>
+      </w:r>
+    </w:p>
+    <w:p>
+      <w:r>
         <w:lastRenderedPageBreak/>
-        <w:t>To accommodate this domain knowledge, w</w:t>
-      </w:r>
-      <w:r>
-        <w:t xml:space="preserve">e ran the SVM model by replacing the actual correlations with rank of correlations (among sectors). </w:t>
-      </w:r>
-      <w:proofErr w:type="gramStart"/>
-      <w:r>
-        <w:t>i.e</w:t>
-      </w:r>
-      <w:proofErr w:type="gramEnd"/>
-      <w:r>
-        <w:t xml:space="preserve">. we removed the 11 features related to correlation of returns with sector and instead added 11 features, denoting the rank of the correlation (the sector with highest correlation got rank 1). </w:t>
-      </w:r>
-      <w:r>
-        <w:t>With this data, our accuracy score actually went down to 0.</w:t>
-      </w:r>
-      <w:r>
-        <w:t>5</w:t>
-      </w:r>
-      <w:r>
-        <w:t>2</w:t>
-      </w:r>
-      <w:r>
-        <w:t xml:space="preserve">. This is slightly unexpected until we realize that by </w:t>
-      </w:r>
-      <w:r>
-        <w:t>replacing correlations with ranks</w:t>
-      </w:r>
-      <w:r>
-        <w:t xml:space="preserve">, we </w:t>
-      </w:r>
-      <w:r>
-        <w:t>may be</w:t>
-      </w:r>
-      <w:r>
-        <w:t xml:space="preserve"> reducing information in our model: the actual value of the correlation.</w:t>
-      </w:r>
-    </w:p>
-    <w:p>
-      <w:r>
         <w:t xml:space="preserve">We then added back that information and evaluated the model. </w:t>
       </w:r>
       <w:r>
@@ -1813,7 +2057,6 @@
           <w:color w:val="4F81BD" w:themeColor="accent1"/>
           <w:shd w:val="clear" w:color="auto" w:fill="FFFFFF"/>
         </w:rPr>
-        <w:lastRenderedPageBreak/>
         <w:t xml:space="preserve">Evaluation and </w:t>
       </w:r>
       <w:r>
@@ -1858,7 +2101,11 @@
         <w:t>58</w:t>
       </w:r>
       <w:r>
-        <w:t>%. This is a significant improvement over current methodology. In addition, even for firms that are mislabel</w:t>
+        <w:t xml:space="preserve">%. This is a significant improvement over current methodology. In addition, even for firms </w:t>
+      </w:r>
+      <w:r>
+        <w:lastRenderedPageBreak/>
+        <w:t>that are mislabel</w:t>
       </w:r>
       <w:r>
         <w:t>ed</w:t>
@@ -1903,12 +2150,115 @@
           <w:color w:val="4F81BD" w:themeColor="accent1"/>
           <w:shd w:val="clear" w:color="auto" w:fill="FFFFFF"/>
         </w:rPr>
-        <w:t>Important qualities of model</w:t>
-      </w:r>
-    </w:p>
-    <w:p>
-      <w:r>
-        <w:t xml:space="preserve">By selecting a model (SVC) which doesn’t make assumptions about the distribution of features, we have made it relatively easy to add features to the framework in the future. There are many potential financial ratios and metrics available for each of the firms which may be of potential interest when expanding the scope of the model. </w:t>
+        <w:t>Model Quality/Free Form Visualization</w:t>
+      </w:r>
+    </w:p>
+    <w:p>
+      <w:r>
+        <w:t>One</w:t>
+      </w:r>
+      <w:r>
+        <w:t xml:space="preserve"> of the ideas we discussed previously was </w:t>
+      </w:r>
+      <w:r>
+        <w:t xml:space="preserve">our </w:t>
+      </w:r>
+      <w:r>
+        <w:t xml:space="preserve">indifference between different sector labels. Let’s see how well our model does on this metric. We measure the label-wise precision and recall </w:t>
+      </w:r>
+      <w:r>
+        <w:t xml:space="preserve">of </w:t>
+      </w:r>
+      <w:r>
+        <w:t>our model</w:t>
+      </w:r>
+      <w:r>
+        <w:t xml:space="preserve"> on test data</w:t>
+      </w:r>
+      <w:r>
+        <w:t>.</w:t>
+      </w:r>
+    </w:p>
+    <w:p>
+      <w:r>
+        <w:t xml:space="preserve">For each sector, precision is the ratio of </w:t>
+      </w:r>
+      <w:r>
+        <w:t xml:space="preserve">number of firms </w:t>
+      </w:r>
+      <w:r>
+        <w:t xml:space="preserve">correctly assigned </w:t>
+      </w:r>
+      <w:r>
+        <w:t xml:space="preserve">that </w:t>
+      </w:r>
+      <w:r>
+        <w:t>sector</w:t>
+      </w:r>
+      <w:r>
+        <w:t xml:space="preserve"> </w:t>
+      </w:r>
+      <w:r>
+        <w:t xml:space="preserve">by the model </w:t>
+      </w:r>
+      <w:r>
+        <w:t xml:space="preserve">to total </w:t>
+      </w:r>
+      <w:r>
+        <w:t xml:space="preserve">number of </w:t>
+      </w:r>
+      <w:r>
+        <w:t>firms assigned that sector</w:t>
+      </w:r>
+      <w:r>
+        <w:t xml:space="preserve"> by the model</w:t>
+      </w:r>
+      <w:r>
+        <w:t>.</w:t>
+      </w:r>
+    </w:p>
+    <w:p>
+      <w:r>
+        <w:t xml:space="preserve">For each sector, recall is the ratio of number of firms correctly assigned that sector </w:t>
+      </w:r>
+      <w:r>
+        <w:t xml:space="preserve">by the model </w:t>
+      </w:r>
+      <w:r>
+        <w:t>to total number of firms belonging to that sector.</w:t>
+      </w:r>
+    </w:p>
+    <w:p>
+      <w:r>
+        <w:rPr>
+          <w:noProof/>
+        </w:rPr>
+        <w:drawing>
+          <wp:inline distT="0" distB="0" distL="0" distR="0" wp14:anchorId="487A8221" wp14:editId="4AEB0165">
+            <wp:extent cx="5857336" cy="3640347"/>
+            <wp:effectExtent l="0" t="0" r="10160" b="17780"/>
+            <wp:docPr id="7" name="Chart 7"/>
+            <wp:cNvGraphicFramePr/>
+            <a:graphic xmlns:a="http://schemas.openxmlformats.org/drawingml/2006/main">
+              <a:graphicData uri="http://schemas.openxmlformats.org/drawingml/2006/chart">
+                <c:chart xmlns:c="http://schemas.openxmlformats.org/drawingml/2006/chart" xmlns:r="http://schemas.openxmlformats.org/officeDocument/2006/relationships" r:id="rId15"/>
+              </a:graphicData>
+            </a:graphic>
+          </wp:inline>
+        </w:drawing>
+      </w:r>
+    </w:p>
+    <w:p>
+      <w:r>
+        <w:t xml:space="preserve">Firstly, in no sector does our model perform worse than the benchmark. Secondly, this visualization helps the analyst/PM identify the weaknesses of our model: only around 30% of firms classified by our model as ‘Communication Services’ or ‘Consumer Defensive’ actually belong to that sector. This allows the analyst to appropriately allocate manual effort in correcting the classifications. Finally, it helps the analyst make other subjective judgments: e.g. if their aim to shortlist all firms belonging to a particular sector, the model doesn’t do a very good </w:t>
+      </w:r>
+      <w:r>
+        <w:t xml:space="preserve">job </w:t>
+      </w:r>
+      <w:bookmarkStart w:id="0" w:name="_GoBack"/>
+      <w:bookmarkEnd w:id="0"/>
+      <w:r>
+        <w:t>in identifying ‘Communication Services’ and ‘Consumer Defensive’ (only around 20% in both cases).</w:t>
       </w:r>
     </w:p>
     <w:p>
@@ -1933,6 +2283,7 @@
           <w:color w:val="4F81BD" w:themeColor="accent1"/>
           <w:shd w:val="clear" w:color="auto" w:fill="FFFFFF"/>
         </w:rPr>
+        <w:lastRenderedPageBreak/>
         <w:t>Reflection</w:t>
       </w:r>
       <w:r>
@@ -1960,21 +2311,6 @@
     </w:p>
     <w:p>
       <w:r>
-        <w:t xml:space="preserve">Also, as is common in financial world, the data obtained required significant cleaning to use in a model. Specifically, there were missing values, incorrect formats (strings instead of numbers) and incompatible data values (such as </w:t>
-      </w:r>
-      <w:proofErr w:type="spellStart"/>
-      <w:proofErr w:type="gramStart"/>
-      <w:r>
-        <w:t>inf</w:t>
-      </w:r>
-      <w:proofErr w:type="spellEnd"/>
-      <w:proofErr w:type="gramEnd"/>
-      <w:r>
-        <w:t>). This problem is likely not as severe in other areas where data generation may be from automated processes, reducing the likelihood of dirty data.</w:t>
-      </w:r>
-    </w:p>
-    <w:p>
-      <w:r>
         <w:t>Finally, our data set didn’t allow us to use an out-of-the-box solution to fit a</w:t>
       </w:r>
       <w:r>
@@ -1982,6 +2318,11 @@
       </w:r>
       <w:r>
         <w:t xml:space="preserve"> Naïve Bayes model. Our feature data was neither all Gaussian nor all multinomial. An appropriate solution would be to construct a customized Bayesian model which makes appropriate assumptions (Gaussian or multinomial) for each of our features. While construction of such a model is interesting, it is beyond the scope of this project.</w:t>
+      </w:r>
+    </w:p>
+    <w:p>
+      <w:r>
+        <w:t xml:space="preserve">By selecting a model (SVC) which doesn’t make assumptions about the distribution of features, we have made it relatively easy to add features to the framework in the future. There are many potential financial ratios and metrics available for each of the firms which may be of potential interest when expanding the scope of the model. </w:t>
       </w:r>
     </w:p>
     <w:p>
@@ -2038,7 +2379,6 @@
         </w:numPr>
       </w:pPr>
       <w:r>
-        <w:lastRenderedPageBreak/>
         <w:t>Most of the top 30 words have no discriminatory power, they occur frequently in firm summaries across sectors.</w:t>
       </w:r>
       <w:r>
@@ -2101,29 +2441,12 @@
       <w:r>
         <w:t xml:space="preserve">. Both these choices face issues. </w:t>
       </w:r>
-      <w:bookmarkStart w:id="0" w:name="_GoBack"/>
-      <w:bookmarkEnd w:id="0"/>
       <w:r>
         <w:t>Further analysis on assigning correct feature value based on correlation would also help in significantly improving this model.</w:t>
       </w:r>
     </w:p>
-    <w:p>
-      <w:pPr>
-        <w:pStyle w:val="ListParagraph"/>
-      </w:pPr>
-    </w:p>
-    <w:p/>
-    <w:p/>
-    <w:p/>
-    <w:p/>
-    <w:p/>
-    <w:p>
-      <w:pPr>
-        <w:ind w:left="720"/>
-      </w:pPr>
-    </w:p>
     <w:sectPr>
-      <w:footerReference w:type="default" r:id="rId15"/>
+      <w:footerReference w:type="default" r:id="rId16"/>
       <w:pgSz w:w="12240" w:h="15840"/>
       <w:pgMar w:top="1440" w:right="1440" w:bottom="1440" w:left="1440" w:header="720" w:footer="720" w:gutter="0"/>
       <w:cols w:space="720"/>
@@ -2192,7 +2515,7 @@
           <w:rPr>
             <w:noProof/>
           </w:rPr>
-          <w:t>10</w:t>
+          <w:t>11</w:t>
         </w:r>
         <w:r>
           <w:rPr>
@@ -2410,6 +2733,95 @@
 <file path=word/numbering.xml><?xml version="1.0" encoding="utf-8"?>
 <w:numbering xmlns:wpc="http://schemas.microsoft.com/office/word/2010/wordprocessingCanvas" xmlns:mc="http://schemas.openxmlformats.org/markup-compatibility/2006" xmlns:o="urn:schemas-microsoft-com:office:office" xmlns:r="http://schemas.openxmlformats.org/officeDocument/2006/relationships" xmlns:m="http://schemas.openxmlformats.org/officeDocument/2006/math" xmlns:v="urn:schemas-microsoft-com:vml" xmlns:wp14="http://schemas.microsoft.com/office/word/2010/wordprocessingDrawing" xmlns:wp="http://schemas.openxmlformats.org/drawingml/2006/wordprocessingDrawing" xmlns:w10="urn:schemas-microsoft-com:office:word" xmlns:w="http://schemas.openxmlformats.org/wordprocessingml/2006/main" xmlns:w14="http://schemas.microsoft.com/office/word/2010/wordml" xmlns:wpg="http://schemas.microsoft.com/office/word/2010/wordprocessingGroup" xmlns:wpi="http://schemas.microsoft.com/office/word/2010/wordprocessingInk" xmlns:wne="http://schemas.microsoft.com/office/word/2006/wordml" xmlns:wps="http://schemas.microsoft.com/office/word/2010/wordprocessingShape" mc:Ignorable="w14 wp14">
   <w:abstractNum w:abstractNumId="0">
+    <w:nsid w:val="169C248B"/>
+    <w:multiLevelType w:val="hybridMultilevel"/>
+    <w:tmpl w:val="82848126"/>
+    <w:lvl w:ilvl="0" w:tplc="04090011">
+      <w:start w:val="1"/>
+      <w:numFmt w:val="decimal"/>
+      <w:lvlText w:val="%1)"/>
+      <w:lvlJc w:val="left"/>
+      <w:pPr>
+        <w:ind w:left="720" w:hanging="360"/>
+      </w:pPr>
+      <w:rPr>
+        <w:rFonts w:hint="default"/>
+      </w:rPr>
+    </w:lvl>
+    <w:lvl w:ilvl="1" w:tplc="04090019" w:tentative="1">
+      <w:start w:val="1"/>
+      <w:numFmt w:val="lowerLetter"/>
+      <w:lvlText w:val="%2."/>
+      <w:lvlJc w:val="left"/>
+      <w:pPr>
+        <w:ind w:left="1440" w:hanging="360"/>
+      </w:pPr>
+    </w:lvl>
+    <w:lvl w:ilvl="2" w:tplc="0409001B" w:tentative="1">
+      <w:start w:val="1"/>
+      <w:numFmt w:val="lowerRoman"/>
+      <w:lvlText w:val="%3."/>
+      <w:lvlJc w:val="right"/>
+      <w:pPr>
+        <w:ind w:left="2160" w:hanging="180"/>
+      </w:pPr>
+    </w:lvl>
+    <w:lvl w:ilvl="3" w:tplc="0409000F" w:tentative="1">
+      <w:start w:val="1"/>
+      <w:numFmt w:val="decimal"/>
+      <w:lvlText w:val="%4."/>
+      <w:lvlJc w:val="left"/>
+      <w:pPr>
+        <w:ind w:left="2880" w:hanging="360"/>
+      </w:pPr>
+    </w:lvl>
+    <w:lvl w:ilvl="4" w:tplc="04090019" w:tentative="1">
+      <w:start w:val="1"/>
+      <w:numFmt w:val="lowerLetter"/>
+      <w:lvlText w:val="%5."/>
+      <w:lvlJc w:val="left"/>
+      <w:pPr>
+        <w:ind w:left="3600" w:hanging="360"/>
+      </w:pPr>
+    </w:lvl>
+    <w:lvl w:ilvl="5" w:tplc="0409001B" w:tentative="1">
+      <w:start w:val="1"/>
+      <w:numFmt w:val="lowerRoman"/>
+      <w:lvlText w:val="%6."/>
+      <w:lvlJc w:val="right"/>
+      <w:pPr>
+        <w:ind w:left="4320" w:hanging="180"/>
+      </w:pPr>
+    </w:lvl>
+    <w:lvl w:ilvl="6" w:tplc="0409000F" w:tentative="1">
+      <w:start w:val="1"/>
+      <w:numFmt w:val="decimal"/>
+      <w:lvlText w:val="%7."/>
+      <w:lvlJc w:val="left"/>
+      <w:pPr>
+        <w:ind w:left="5040" w:hanging="360"/>
+      </w:pPr>
+    </w:lvl>
+    <w:lvl w:ilvl="7" w:tplc="04090019" w:tentative="1">
+      <w:start w:val="1"/>
+      <w:numFmt w:val="lowerLetter"/>
+      <w:lvlText w:val="%8."/>
+      <w:lvlJc w:val="left"/>
+      <w:pPr>
+        <w:ind w:left="5760" w:hanging="360"/>
+      </w:pPr>
+    </w:lvl>
+    <w:lvl w:ilvl="8" w:tplc="0409001B" w:tentative="1">
+      <w:start w:val="1"/>
+      <w:numFmt w:val="lowerRoman"/>
+      <w:lvlText w:val="%9."/>
+      <w:lvlJc w:val="right"/>
+      <w:pPr>
+        <w:ind w:left="6480" w:hanging="180"/>
+      </w:pPr>
+    </w:lvl>
+  </w:abstractNum>
+  <w:abstractNum w:abstractNumId="1">
     <w:nsid w:val="16A84EFB"/>
     <w:multiLevelType w:val="hybridMultilevel"/>
     <w:tmpl w:val="EF148804"/>
@@ -2498,7 +2910,7 @@
       </w:pPr>
     </w:lvl>
   </w:abstractNum>
-  <w:abstractNum w:abstractNumId="1">
+  <w:abstractNum w:abstractNumId="2">
     <w:nsid w:val="18522FFA"/>
     <w:multiLevelType w:val="hybridMultilevel"/>
     <w:tmpl w:val="20608C96"/>
@@ -2587,7 +2999,7 @@
       </w:pPr>
     </w:lvl>
   </w:abstractNum>
-  <w:abstractNum w:abstractNumId="2">
+  <w:abstractNum w:abstractNumId="3">
     <w:nsid w:val="3DDB3E5B"/>
     <w:multiLevelType w:val="hybridMultilevel"/>
     <w:tmpl w:val="9C9824DE"/>
@@ -2676,7 +3088,7 @@
       </w:pPr>
     </w:lvl>
   </w:abstractNum>
-  <w:abstractNum w:abstractNumId="3">
+  <w:abstractNum w:abstractNumId="4">
     <w:nsid w:val="3F0B3B33"/>
     <w:multiLevelType w:val="hybridMultilevel"/>
     <w:tmpl w:val="EBFCE61E"/>
@@ -2765,7 +3177,7 @@
       </w:pPr>
     </w:lvl>
   </w:abstractNum>
-  <w:abstractNum w:abstractNumId="4">
+  <w:abstractNum w:abstractNumId="5">
     <w:nsid w:val="44AC3527"/>
     <w:multiLevelType w:val="hybridMultilevel"/>
     <w:tmpl w:val="220A2E80"/>
@@ -2854,7 +3266,7 @@
       </w:pPr>
     </w:lvl>
   </w:abstractNum>
-  <w:abstractNum w:abstractNumId="5">
+  <w:abstractNum w:abstractNumId="6">
     <w:nsid w:val="481D4C3C"/>
     <w:multiLevelType w:val="hybridMultilevel"/>
     <w:tmpl w:val="E96ECE44"/>
@@ -2943,7 +3355,7 @@
       </w:pPr>
     </w:lvl>
   </w:abstractNum>
-  <w:abstractNum w:abstractNumId="6">
+  <w:abstractNum w:abstractNumId="7">
     <w:nsid w:val="4B6F1D24"/>
     <w:multiLevelType w:val="hybridMultilevel"/>
     <w:tmpl w:val="F22AF9F6"/>
@@ -3032,7 +3444,7 @@
       </w:pPr>
     </w:lvl>
   </w:abstractNum>
-  <w:abstractNum w:abstractNumId="7">
+  <w:abstractNum w:abstractNumId="8">
     <w:nsid w:val="5DB7016E"/>
     <w:multiLevelType w:val="hybridMultilevel"/>
     <w:tmpl w:val="210C50F0"/>
@@ -3124,7 +3536,7 @@
       </w:pPr>
     </w:lvl>
   </w:abstractNum>
-  <w:abstractNum w:abstractNumId="8">
+  <w:abstractNum w:abstractNumId="9">
     <w:nsid w:val="65182469"/>
     <w:multiLevelType w:val="hybridMultilevel"/>
     <w:tmpl w:val="CF7EA630"/>
@@ -3213,7 +3625,7 @@
       </w:pPr>
     </w:lvl>
   </w:abstractNum>
-  <w:abstractNum w:abstractNumId="9">
+  <w:abstractNum w:abstractNumId="10">
     <w:nsid w:val="672D7627"/>
     <w:multiLevelType w:val="hybridMultilevel"/>
     <w:tmpl w:val="C90C52B8"/>
@@ -3302,7 +3714,7 @@
       </w:pPr>
     </w:lvl>
   </w:abstractNum>
-  <w:abstractNum w:abstractNumId="10">
+  <w:abstractNum w:abstractNumId="11">
     <w:nsid w:val="6FC531DD"/>
     <w:multiLevelType w:val="hybridMultilevel"/>
     <w:tmpl w:val="ECE46C86"/>
@@ -3391,7 +3803,7 @@
       </w:pPr>
     </w:lvl>
   </w:abstractNum>
-  <w:abstractNum w:abstractNumId="11">
+  <w:abstractNum w:abstractNumId="12">
     <w:nsid w:val="7DF86295"/>
     <w:multiLevelType w:val="hybridMultilevel"/>
     <w:tmpl w:val="BE2660E2"/>
@@ -3481,40 +3893,43 @@
     </w:lvl>
   </w:abstractNum>
   <w:num w:numId="1">
+    <w:abstractNumId w:val="9"/>
+  </w:num>
+  <w:num w:numId="2">
+    <w:abstractNumId w:val="12"/>
+  </w:num>
+  <w:num w:numId="3">
+    <w:abstractNumId w:val="10"/>
+  </w:num>
+  <w:num w:numId="4">
+    <w:abstractNumId w:val="7"/>
+  </w:num>
+  <w:num w:numId="5">
+    <w:abstractNumId w:val="1"/>
+  </w:num>
+  <w:num w:numId="6">
+    <w:abstractNumId w:val="2"/>
+  </w:num>
+  <w:num w:numId="7">
+    <w:abstractNumId w:val="4"/>
+  </w:num>
+  <w:num w:numId="8">
+    <w:abstractNumId w:val="11"/>
+  </w:num>
+  <w:num w:numId="9">
+    <w:abstractNumId w:val="3"/>
+  </w:num>
+  <w:num w:numId="10">
+    <w:abstractNumId w:val="6"/>
+  </w:num>
+  <w:num w:numId="11">
+    <w:abstractNumId w:val="5"/>
+  </w:num>
+  <w:num w:numId="12">
     <w:abstractNumId w:val="8"/>
   </w:num>
-  <w:num w:numId="2">
-    <w:abstractNumId w:val="11"/>
-  </w:num>
-  <w:num w:numId="3">
-    <w:abstractNumId w:val="9"/>
-  </w:num>
-  <w:num w:numId="4">
-    <w:abstractNumId w:val="6"/>
-  </w:num>
-  <w:num w:numId="5">
+  <w:num w:numId="13">
     <w:abstractNumId w:val="0"/>
-  </w:num>
-  <w:num w:numId="6">
-    <w:abstractNumId w:val="1"/>
-  </w:num>
-  <w:num w:numId="7">
-    <w:abstractNumId w:val="3"/>
-  </w:num>
-  <w:num w:numId="8">
-    <w:abstractNumId w:val="10"/>
-  </w:num>
-  <w:num w:numId="9">
-    <w:abstractNumId w:val="2"/>
-  </w:num>
-  <w:num w:numId="10">
-    <w:abstractNumId w:val="5"/>
-  </w:num>
-  <w:num w:numId="11">
-    <w:abstractNumId w:val="4"/>
-  </w:num>
-  <w:num w:numId="12">
-    <w:abstractNumId w:val="7"/>
   </w:num>
 </w:numbering>
 </file>
@@ -4717,11 +5132,11 @@
           <c:showBubbleSize val="0"/>
         </c:dLbls>
         <c:gapWidth val="150"/>
-        <c:axId val="114861568"/>
-        <c:axId val="189644096"/>
+        <c:axId val="44920832"/>
+        <c:axId val="115154944"/>
       </c:barChart>
       <c:catAx>
-        <c:axId val="114861568"/>
+        <c:axId val="44920832"/>
         <c:scaling>
           <c:orientation val="minMax"/>
         </c:scaling>
@@ -4730,7 +5145,7 @@
         <c:majorTickMark val="out"/>
         <c:minorTickMark val="none"/>
         <c:tickLblPos val="nextTo"/>
-        <c:crossAx val="189644096"/>
+        <c:crossAx val="115154944"/>
         <c:crosses val="autoZero"/>
         <c:auto val="1"/>
         <c:lblAlgn val="ctr"/>
@@ -4738,7 +5153,7 @@
         <c:noMultiLvlLbl val="0"/>
       </c:catAx>
       <c:valAx>
-        <c:axId val="189644096"/>
+        <c:axId val="115154944"/>
         <c:scaling>
           <c:orientation val="minMax"/>
         </c:scaling>
@@ -4748,7 +5163,7 @@
         <c:majorTickMark val="out"/>
         <c:minorTickMark val="none"/>
         <c:tickLblPos val="nextTo"/>
-        <c:crossAx val="114861568"/>
+        <c:crossAx val="44920832"/>
         <c:crosses val="autoZero"/>
         <c:crossBetween val="between"/>
       </c:valAx>
@@ -4769,6 +5184,304 @@
           <c:y val="2.2810532829737749E-2"/>
           <c:w val="0.365227850455701"/>
           <c:h val="9.8010370654887657E-2"/>
+        </c:manualLayout>
+      </c:layout>
+      <c:overlay val="0"/>
+    </c:legend>
+    <c:plotVisOnly val="1"/>
+    <c:dispBlanksAs val="gap"/>
+    <c:showDLblsOverMax val="0"/>
+  </c:chart>
+  <c:externalData r:id="rId1">
+    <c:autoUpdate val="0"/>
+  </c:externalData>
+</c:chartSpace>
+</file>
+
+<file path=word/charts/chart2.xml><?xml version="1.0" encoding="utf-8"?>
+<c:chartSpace xmlns:c="http://schemas.openxmlformats.org/drawingml/2006/chart" xmlns:a="http://schemas.openxmlformats.org/drawingml/2006/main" xmlns:r="http://schemas.openxmlformats.org/officeDocument/2006/relationships">
+  <c:date1904 val="0"/>
+  <c:lang val="en-US"/>
+  <c:roundedCorners val="0"/>
+  <mc:AlternateContent xmlns:mc="http://schemas.openxmlformats.org/markup-compatibility/2006">
+    <mc:Choice xmlns:c14="http://schemas.microsoft.com/office/drawing/2007/8/2/chart" Requires="c14">
+      <c14:style val="102"/>
+    </mc:Choice>
+    <mc:Fallback>
+      <c:style val="2"/>
+    </mc:Fallback>
+  </mc:AlternateContent>
+  <c:chart>
+    <c:autoTitleDeleted val="0"/>
+    <c:plotArea>
+      <c:layout>
+        <c:manualLayout>
+          <c:layoutTarget val="inner"/>
+          <c:xMode val="edge"/>
+          <c:yMode val="edge"/>
+          <c:x val="5.9474064379554735E-2"/>
+          <c:y val="2.3723332660340535E-2"/>
+          <c:w val="0.91169802684746148"/>
+          <c:h val="0.81899353926912977"/>
+        </c:manualLayout>
+      </c:layout>
+      <c:barChart>
+        <c:barDir val="col"/>
+        <c:grouping val="clustered"/>
+        <c:varyColors val="0"/>
+        <c:ser>
+          <c:idx val="0"/>
+          <c:order val="0"/>
+          <c:tx>
+            <c:strRef>
+              <c:f>prec_recall!$B$1</c:f>
+              <c:strCache>
+                <c:ptCount val="1"/>
+                <c:pt idx="0">
+                  <c:v>Precision</c:v>
+                </c:pt>
+              </c:strCache>
+            </c:strRef>
+          </c:tx>
+          <c:invertIfNegative val="0"/>
+          <c:cat>
+            <c:strRef>
+              <c:f>prec_recall!$A$2:$A$12</c:f>
+              <c:strCache>
+                <c:ptCount val="11"/>
+                <c:pt idx="0">
+                  <c:v>Communication Services</c:v>
+                </c:pt>
+                <c:pt idx="1">
+                  <c:v>Industrials</c:v>
+                </c:pt>
+                <c:pt idx="2">
+                  <c:v>Consumer Cyclical</c:v>
+                </c:pt>
+                <c:pt idx="3">
+                  <c:v>Consumer Defensive</c:v>
+                </c:pt>
+                <c:pt idx="4">
+                  <c:v>Energy</c:v>
+                </c:pt>
+                <c:pt idx="5">
+                  <c:v>Real Estate</c:v>
+                </c:pt>
+                <c:pt idx="6">
+                  <c:v>Utilities</c:v>
+                </c:pt>
+                <c:pt idx="7">
+                  <c:v>Financial Services</c:v>
+                </c:pt>
+                <c:pt idx="8">
+                  <c:v>Healthcare</c:v>
+                </c:pt>
+                <c:pt idx="9">
+                  <c:v>Basic Materials</c:v>
+                </c:pt>
+                <c:pt idx="10">
+                  <c:v>Technology</c:v>
+                </c:pt>
+              </c:strCache>
+            </c:strRef>
+          </c:cat>
+          <c:val>
+            <c:numRef>
+              <c:f>prec_recall!$B$2:$B$12</c:f>
+              <c:numCache>
+                <c:formatCode>General</c:formatCode>
+                <c:ptCount val="11"/>
+                <c:pt idx="0">
+                  <c:v>0.33333333333300003</c:v>
+                </c:pt>
+                <c:pt idx="1">
+                  <c:v>0.42307692307700001</c:v>
+                </c:pt>
+                <c:pt idx="2">
+                  <c:v>0.47008547008500001</c:v>
+                </c:pt>
+                <c:pt idx="3">
+                  <c:v>0.30434782608700001</c:v>
+                </c:pt>
+                <c:pt idx="4">
+                  <c:v>0.82456140350899998</c:v>
+                </c:pt>
+                <c:pt idx="5">
+                  <c:v>0.88888888888899997</c:v>
+                </c:pt>
+                <c:pt idx="6">
+                  <c:v>0.69565217391300005</c:v>
+                </c:pt>
+                <c:pt idx="7">
+                  <c:v>0.81818181818199998</c:v>
+                </c:pt>
+                <c:pt idx="8">
+                  <c:v>0.41379310344800002</c:v>
+                </c:pt>
+                <c:pt idx="9">
+                  <c:v>0.428571428571</c:v>
+                </c:pt>
+                <c:pt idx="10">
+                  <c:v>0.40677966101700003</c:v>
+                </c:pt>
+              </c:numCache>
+            </c:numRef>
+          </c:val>
+        </c:ser>
+        <c:ser>
+          <c:idx val="1"/>
+          <c:order val="1"/>
+          <c:tx>
+            <c:strRef>
+              <c:f>prec_recall!$C$1</c:f>
+              <c:strCache>
+                <c:ptCount val="1"/>
+                <c:pt idx="0">
+                  <c:v>Recall</c:v>
+                </c:pt>
+              </c:strCache>
+            </c:strRef>
+          </c:tx>
+          <c:invertIfNegative val="0"/>
+          <c:cat>
+            <c:strRef>
+              <c:f>prec_recall!$A$2:$A$12</c:f>
+              <c:strCache>
+                <c:ptCount val="11"/>
+                <c:pt idx="0">
+                  <c:v>Communication Services</c:v>
+                </c:pt>
+                <c:pt idx="1">
+                  <c:v>Industrials</c:v>
+                </c:pt>
+                <c:pt idx="2">
+                  <c:v>Consumer Cyclical</c:v>
+                </c:pt>
+                <c:pt idx="3">
+                  <c:v>Consumer Defensive</c:v>
+                </c:pt>
+                <c:pt idx="4">
+                  <c:v>Energy</c:v>
+                </c:pt>
+                <c:pt idx="5">
+                  <c:v>Real Estate</c:v>
+                </c:pt>
+                <c:pt idx="6">
+                  <c:v>Utilities</c:v>
+                </c:pt>
+                <c:pt idx="7">
+                  <c:v>Financial Services</c:v>
+                </c:pt>
+                <c:pt idx="8">
+                  <c:v>Healthcare</c:v>
+                </c:pt>
+                <c:pt idx="9">
+                  <c:v>Basic Materials</c:v>
+                </c:pt>
+                <c:pt idx="10">
+                  <c:v>Technology</c:v>
+                </c:pt>
+              </c:strCache>
+            </c:strRef>
+          </c:cat>
+          <c:val>
+            <c:numRef>
+              <c:f>prec_recall!$C$2:$C$12</c:f>
+              <c:numCache>
+                <c:formatCode>General</c:formatCode>
+                <c:ptCount val="11"/>
+                <c:pt idx="0">
+                  <c:v>0.2</c:v>
+                </c:pt>
+                <c:pt idx="1">
+                  <c:v>0.305555555556</c:v>
+                </c:pt>
+                <c:pt idx="2">
+                  <c:v>0.61797752808999995</c:v>
+                </c:pt>
+                <c:pt idx="3">
+                  <c:v>0.23333333333299999</c:v>
+                </c:pt>
+                <c:pt idx="4">
+                  <c:v>0.88679245282999997</c:v>
+                </c:pt>
+                <c:pt idx="5">
+                  <c:v>0.90566037735799998</c:v>
+                </c:pt>
+                <c:pt idx="6">
+                  <c:v>0.57142857142900005</c:v>
+                </c:pt>
+                <c:pt idx="7">
+                  <c:v>0.73770491803299998</c:v>
+                </c:pt>
+                <c:pt idx="8">
+                  <c:v>0.38709677419400002</c:v>
+                </c:pt>
+                <c:pt idx="9">
+                  <c:v>0.40909090909099999</c:v>
+                </c:pt>
+                <c:pt idx="10">
+                  <c:v>0.52173913043499998</c:v>
+                </c:pt>
+              </c:numCache>
+            </c:numRef>
+          </c:val>
+        </c:ser>
+        <c:dLbls>
+          <c:showLegendKey val="0"/>
+          <c:showVal val="0"/>
+          <c:showCatName val="0"/>
+          <c:showSerName val="0"/>
+          <c:showPercent val="0"/>
+          <c:showBubbleSize val="0"/>
+        </c:dLbls>
+        <c:gapWidth val="150"/>
+        <c:axId val="65172992"/>
+        <c:axId val="54208192"/>
+      </c:barChart>
+      <c:catAx>
+        <c:axId val="65172992"/>
+        <c:scaling>
+          <c:orientation val="minMax"/>
+        </c:scaling>
+        <c:delete val="0"/>
+        <c:axPos val="b"/>
+        <c:majorTickMark val="out"/>
+        <c:minorTickMark val="none"/>
+        <c:tickLblPos val="nextTo"/>
+        <c:crossAx val="54208192"/>
+        <c:crosses val="autoZero"/>
+        <c:auto val="1"/>
+        <c:lblAlgn val="ctr"/>
+        <c:lblOffset val="100"/>
+        <c:noMultiLvlLbl val="0"/>
+      </c:catAx>
+      <c:valAx>
+        <c:axId val="54208192"/>
+        <c:scaling>
+          <c:orientation val="minMax"/>
+        </c:scaling>
+        <c:delete val="0"/>
+        <c:axPos val="l"/>
+        <c:numFmt formatCode="General" sourceLinked="1"/>
+        <c:majorTickMark val="out"/>
+        <c:minorTickMark val="none"/>
+        <c:tickLblPos val="nextTo"/>
+        <c:crossAx val="65172992"/>
+        <c:crosses val="autoZero"/>
+        <c:crossBetween val="between"/>
+      </c:valAx>
+    </c:plotArea>
+    <c:legend>
+      <c:legendPos val="r"/>
+      <c:layout>
+        <c:manualLayout>
+          <c:xMode val="edge"/>
+          <c:yMode val="edge"/>
+          <c:x val="0.31903766797542676"/>
+          <c:y val="2.7600612423447069E-2"/>
+          <c:w val="0.34127114219714361"/>
+          <c:h val="7.7277407631738335E-2"/>
         </c:manualLayout>
       </c:layout>
       <c:overlay val="0"/>
@@ -5073,7 +5786,7 @@
 </file>
 
 <file path=customXml/itemProps1.xml><?xml version="1.0" encoding="utf-8"?>
-<ds:datastoreItem xmlns:ds="http://schemas.openxmlformats.org/officeDocument/2006/customXml" ds:itemID="{F592CD00-F7A6-4AC2-9D4A-DEDF22A7B2B2}">
+<ds:datastoreItem xmlns:ds="http://schemas.openxmlformats.org/officeDocument/2006/customXml" ds:itemID="{931B9E73-63BD-40E9-8FAF-9D2C61D8BE3B}">
   <ds:schemaRefs>
     <ds:schemaRef ds:uri="http://schemas.openxmlformats.org/officeDocument/2006/bibliography"/>
   </ds:schemaRefs>

</xml_diff>